<commit_message>
Finish up UAF and double free solutions
</commit_message>
<xml_diff>
--- a/modules/fd_poison/exercise1/Solution.docx
+++ b/modules/fd_poison/exercise1/Solution.docx
@@ -46,6 +46,14 @@
           <w:bdr w:val="single" w:sz="4" w:space="0" w:color="auto"/>
         </w:rPr>
         <w:t>exercise</w:t>
+      </w:r>
+      <w:r>
+        <w:rPr>
+          <w:rFonts w:ascii="Hack" w:hAnsi="Hack"/>
+          <w:szCs w:val="28"/>
+          <w:bdr w:val="single" w:sz="4" w:space="0" w:color="auto"/>
+        </w:rPr>
+        <w:t>1</w:t>
       </w:r>
       <w:r>
         <w:rPr>
@@ -885,14 +893,27 @@
       <w:r>
         <w:t xml:space="preserve">Figure </w:t>
       </w:r>
-      <w:fldSimple w:instr=" SEQ Figure \* ARABIC ">
-        <w:r>
-          <w:rPr>
-            <w:noProof/>
-          </w:rPr>
-          <w:t>1</w:t>
-        </w:r>
-      </w:fldSimple>
+      <w:r>
+        <w:fldChar w:fldCharType="begin"/>
+      </w:r>
+      <w:r>
+        <w:instrText xml:space="preserve"> SEQ Figure \* ARABIC </w:instrText>
+      </w:r>
+      <w:r>
+        <w:fldChar w:fldCharType="separate"/>
+      </w:r>
+      <w:r>
+        <w:rPr>
+          <w:noProof/>
+        </w:rPr>
+        <w:t>1</w:t>
+      </w:r>
+      <w:r>
+        <w:rPr>
+          <w:noProof/>
+        </w:rPr>
+        <w:fldChar w:fldCharType="end"/>
+      </w:r>
       <w:r>
         <w:t xml:space="preserve">: Bins command </w:t>
       </w:r>
@@ -1131,14 +1152,27 @@
       <w:r>
         <w:t xml:space="preserve">Figure </w:t>
       </w:r>
-      <w:fldSimple w:instr=" SEQ Figure \* ARABIC ">
-        <w:r>
-          <w:rPr>
-            <w:noProof/>
-          </w:rPr>
-          <w:t>2</w:t>
-        </w:r>
-      </w:fldSimple>
+      <w:r>
+        <w:fldChar w:fldCharType="begin"/>
+      </w:r>
+      <w:r>
+        <w:instrText xml:space="preserve"> SEQ Figure \* ARABIC </w:instrText>
+      </w:r>
+      <w:r>
+        <w:fldChar w:fldCharType="separate"/>
+      </w:r>
+      <w:r>
+        <w:rPr>
+          <w:noProof/>
+        </w:rPr>
+        <w:t>2</w:t>
+      </w:r>
+      <w:r>
+        <w:rPr>
+          <w:noProof/>
+        </w:rPr>
+        <w:fldChar w:fldCharType="end"/>
+      </w:r>
       <w:r>
         <w:t>: Bins command after FD Poison</w:t>
       </w:r>

</xml_diff>